<commit_message>
deleted:    .~lock.TPS54061_Cal.ods# 	deleted:    .~lock.TestRep.odt# 	renamed:    TPS54061_Cal.ods -> 052350-9R Axis Apollo Calculation.ods 	renamed:    052350-9Q Axis Apollo Controller.pcb -> 052350-9R Axis Apollo Controller.pcb 	renamed:    052350-9Q Axis Apollo Main Schematic.sch -> 052350-9R Axis Apollo Main Schematic.sch 	renamed:    TestRep.odt -> 052350-9R Axis ApolloTestRep.odt 	modified:   ChargerCtlSim/Interview/Thoughts.docx 	modified:   ChargerCtlSim/MyPlan.asc
</commit_message>
<xml_diff>
--- a/052350-9/ChargerCtlSim/Interview/Thoughts.docx
+++ b/052350-9/ChargerCtlSim/Interview/Thoughts.docx
@@ -144,7 +144,31 @@
       </w:pPr>
       <w:r>
         <w:rPr/>
-        <w:t>When Vbatt = (7.9V + 8.2V) /2 = 8.05V, R4 &amp; R5 divided Vbatt to 1.65V. The divided Vbatt is feed into inverting Schmitt comparator(OP3) later.</w:t>
+        <w:t>When Vbatt = (7.</w:t>
+      </w:r>
+      <w:r>
+        <w:rPr/>
+        <w:t>75</w:t>
+      </w:r>
+      <w:r>
+        <w:rPr/>
+        <w:t xml:space="preserve">V + </w:t>
+      </w:r>
+      <w:r>
+        <w:rPr/>
+        <w:t>7.85</w:t>
+      </w:r>
+      <w:r>
+        <w:rPr/>
+        <w:t xml:space="preserve">V) /2 = </w:t>
+      </w:r>
+      <w:r>
+        <w:rPr/>
+        <w:t>7.8</w:t>
+      </w:r>
+      <w:r>
+        <w:rPr/>
+        <w:t>V, R4 &amp; R5 divided Vbatt to 1.65V. The divided Vbatt is feed into inverting Schmitt comparator(OP3) later.</w:t>
       </w:r>
     </w:p>
     <w:p>
@@ -278,7 +302,15 @@
       </w:pPr>
       <w:r>
         <w:rPr/>
-        <w:t>Higher threshold (7.9-8.2V) Schmitt comparator:</w:t>
+        <w:t>Higher threshold (7.</w:t>
+      </w:r>
+      <w:r>
+        <w:rPr/>
+        <w:t>75-7.85</w:t>
+      </w:r>
+      <w:r>
+        <w:rPr/>
+        <w:t>V) Schmitt comparator:</w:t>
       </w:r>
     </w:p>
     <w:p>
@@ -312,7 +344,23 @@
       <w:r>
         <w:rPr/>
         <w:tab/>
-        <w:t>Vschmitt-window = Vref1.65 +- (Vcc / 2)*(R8 / (R8 + R9)) = 1.62V~1.68V</w:t>
+        <w:t>Vschmitt-window = Vref1.65 +- (Vcc / 2)*(R8//</w:t>
+      </w:r>
+      <w:r>
+        <w:rPr/>
+        <w:t>R15</w:t>
+      </w:r>
+      <w:r>
+        <w:rPr/>
+        <w:t xml:space="preserve"> / (R8//</w:t>
+      </w:r>
+      <w:r>
+        <w:rPr/>
+        <w:t>R15</w:t>
+      </w:r>
+      <w:r>
+        <w:rPr/>
+        <w:t xml:space="preserve"> + R9)) = 1.62V~1.68V</w:t>
       </w:r>
     </w:p>
     <w:p>
@@ -323,7 +371,23 @@
       </w:pPr>
       <w:r>
         <w:rPr/>
-        <w:t>The corresponding Vbatt of the Schmitt window is 7.9V~8.2V</w:t>
+        <w:t>The corresponding Vbatt of the Schmitt window is 7.</w:t>
+      </w:r>
+      <w:r>
+        <w:rPr/>
+        <w:t>75</w:t>
+      </w:r>
+      <w:r>
+        <w:rPr/>
+        <w:t>V~</w:t>
+      </w:r>
+      <w:r>
+        <w:rPr/>
+        <w:t>7.85</w:t>
+      </w:r>
+      <w:r>
+        <w:rPr/>
+        <w:t>V</w:t>
       </w:r>
     </w:p>
     <w:p>
@@ -579,23 +643,7 @@
         <w:t xml:space="preserve"> </w:t>
         <w:tab/>
         <w:tab/>
-        <w:t>0.5uA *</w:t>
-      </w:r>
-      <w:r>
-        <w:rPr/>
-        <w:t>4</w:t>
-      </w:r>
-      <w:r>
-        <w:rPr/>
-        <w:t xml:space="preserve"> = </w:t>
-      </w:r>
-      <w:r>
-        <w:rPr/>
-        <w:t>2.0</w:t>
-      </w:r>
-      <w:r>
-        <w:rPr/>
-        <w:t>uA</w:t>
+        <w:t>0.5uA *4 = 2.0uA</w:t>
       </w:r>
     </w:p>
     <w:p>
@@ -729,7 +777,7 @@
       <w:pgNumType w:fmt="decimal"/>
       <w:formProt w:val="false"/>
       <w:textDirection w:val="lrTb"/>
-      <w:docGrid w:type="default" w:linePitch="240" w:charSpace="4294961151"/>
+      <w:docGrid w:type="default" w:linePitch="240" w:charSpace="0"/>
     </w:sectPr>
   </w:body>
 </w:document>
@@ -747,9 +795,7 @@
       </w:rPr>
     </w:rPrDefault>
     <w:pPrDefault>
-      <w:pPr>
-        <w:widowControl/>
-      </w:pPr>
+      <w:pPr/>
     </w:pPrDefault>
   </w:docDefaults>
   <w:style w:type="paragraph" w:styleId="Normal">
@@ -763,6 +809,7 @@
     <w:rPr>
       <w:rFonts w:ascii="Liberation Serif" w:hAnsi="Liberation Serif" w:eastAsia="SimSun" w:cs="Lucida Sans"/>
       <w:color w:val="00000A"/>
+      <w:kern w:val="0"/>
       <w:sz w:val="24"/>
       <w:szCs w:val="24"/>
       <w:lang w:val="en-CA" w:eastAsia="zh-CN" w:bidi="hi-IN"/>
@@ -774,7 +821,7 @@
     <w:next w:val="TextBody"/>
     <w:qFormat/>
     <w:pPr>
-      <w:keepNext/>
+      <w:keepNext w:val="true"/>
       <w:spacing w:before="240" w:after="120"/>
     </w:pPr>
     <w:rPr>
@@ -784,7 +831,7 @@
     </w:rPr>
   </w:style>
   <w:style w:type="paragraph" w:styleId="TextBody">
-    <w:name w:val="Text Body"/>
+    <w:name w:val="Body Text"/>
     <w:basedOn w:val="Normal"/>
     <w:pPr>
       <w:spacing w:lineRule="auto" w:line="288" w:before="0" w:after="140"/>

</xml_diff>